<commit_message>
done opts ed pls finish
</commit_message>
<xml_diff>
--- a/RTDSP Code Explanations.docx
+++ b/RTDSP Code Explanations.docx
@@ -1135,11 +1135,6 @@
       </w:r>
     </w:p>
     <w:p>
-      <w:pPr>
-        <w:rPr>
-          <w:rFonts w:eastAsiaTheme="minorEastAsia"/>
-        </w:rPr>
-      </w:pPr>
       <w:r>
         <w:rPr>
           <w:rFonts w:eastAsiaTheme="minorEastAsia"/>
@@ -1154,9 +1149,338 @@
       </w:r>
       <w:r>
         <w:t xml:space="preserve">ow pass filters the noise minimum buffer to remove discontinuities created when the candidates rotate. </w:t>
+      </w:r>
+      <w:r>
+        <w:t>It works identically to what was described in optimisation 1, but is applied to the noise minimum buffer rather than the input.</w:t>
+      </w:r>
+    </w:p>
+    <w:p>
+      <w:r>
+        <w:t xml:space="preserve">// </w:t>
+      </w:r>
+      <w:proofErr w:type="gramStart"/>
+      <w:r>
+        <w:t>Applying</w:t>
+      </w:r>
+      <w:proofErr w:type="gramEnd"/>
+      <w:r>
+        <w:t xml:space="preserve"> noise subtraction</w:t>
+      </w:r>
+    </w:p>
+    <w:p>
+      <w:pPr>
+        <w:rPr>
+          <w:b/>
+        </w:rPr>
+      </w:pPr>
+      <w:r>
+        <w:rPr>
+          <w:b/>
+        </w:rPr>
+        <w:t>Opt</w:t>
+      </w:r>
+      <w:r>
+        <w:rPr>
+          <w:b/>
+        </w:rPr>
+        <w:t>4</w:t>
+      </w:r>
+      <w:r>
+        <w:rPr>
+          <w:b/>
+        </w:rPr>
+        <w:t>:</w:t>
+      </w:r>
+    </w:p>
+    <w:p>
+      <w:pPr>
+        <w:rPr>
+          <w:rFonts w:eastAsiaTheme="minorEastAsia"/>
+        </w:rPr>
+      </w:pPr>
+      <w:r>
+        <w:rPr>
+          <w:rFonts w:eastAsiaTheme="minorEastAsia"/>
+        </w:rPr>
+        <w:t xml:space="preserve">Optimisation 4 uses different expressions to calculate the filter coefficient, </w:t>
+      </w:r>
+      <w:r>
+        <w:rPr>
+          <w:rFonts w:ascii="Cambria Math" w:eastAsiaTheme="minorEastAsia" w:hAnsi="Cambria Math"/>
+        </w:rPr>
+        <w:t>g</w:t>
+      </w:r>
+      <w:r>
+        <w:rPr>
+          <w:rFonts w:eastAsiaTheme="minorEastAsia"/>
+        </w:rPr>
+        <w:t>. Note that since expressions 2, 3, and 4 make use of the low pass filtered version of the input, to use them, we also need to use optimisation 1.</w:t>
+      </w:r>
+    </w:p>
+    <w:p>
+      <w:pPr>
+        <w:rPr>
+          <w:rFonts w:eastAsiaTheme="minorEastAsia"/>
+          <w:color w:val="FF0000"/>
+        </w:rPr>
+      </w:pPr>
+      <w:r>
+        <w:rPr>
+          <w:rFonts w:eastAsiaTheme="minorEastAsia"/>
+          <w:color w:val="FF0000"/>
+        </w:rPr>
+        <w:t>Explain the difference between each</w:t>
+      </w:r>
+      <w:r>
+        <w:rPr>
+          <w:rFonts w:eastAsiaTheme="minorEastAsia"/>
+          <w:color w:val="FF0000"/>
+        </w:rPr>
+        <w:t xml:space="preserve"> expression</w:t>
+      </w:r>
+    </w:p>
+    <w:p>
+      <w:pPr>
+        <w:rPr>
+          <w:rFonts w:eastAsiaTheme="minorEastAsia"/>
+          <w:b/>
+        </w:rPr>
+      </w:pPr>
+      <w:r>
+        <w:rPr>
+          <w:rFonts w:eastAsiaTheme="minorEastAsia"/>
+          <w:b/>
+        </w:rPr>
+        <w:t>Opt5:</w:t>
+      </w:r>
+    </w:p>
+    <w:p>
+      <w:pPr>
+        <w:rPr>
+          <w:rFonts w:eastAsiaTheme="minorEastAsia"/>
+        </w:rPr>
+      </w:pPr>
+      <w:r>
+        <w:rPr>
+          <w:rFonts w:eastAsiaTheme="minorEastAsia"/>
+        </w:rPr>
+        <w:t xml:space="preserve">Optimisation 5 is a modification of optimisation 4. If opt5 is enabled, then g is calculated in the power domain instead of in magnitude. </w:t>
+      </w:r>
+    </w:p>
+    <w:p>
+      <w:pPr>
+        <w:rPr>
+          <w:rFonts w:eastAsiaTheme="minorEastAsia"/>
+          <w:b/>
+        </w:rPr>
+      </w:pPr>
+      <w:r>
+        <w:rPr>
+          <w:rFonts w:eastAsiaTheme="minorEastAsia"/>
+          <w:b/>
+        </w:rPr>
+        <w:t>Opt</w:t>
+      </w:r>
+      <w:r>
+        <w:rPr>
+          <w:rFonts w:eastAsiaTheme="minorEastAsia"/>
+          <w:b/>
+        </w:rPr>
+        <w:t>8:</w:t>
+      </w:r>
+    </w:p>
+    <w:p>
+      <w:pPr>
+        <w:rPr>
+          <w:rFonts w:eastAsiaTheme="minorEastAsia"/>
+        </w:rPr>
+      </w:pPr>
+      <w:r>
+        <w:rPr>
+          <w:rFonts w:eastAsiaTheme="minorEastAsia"/>
+        </w:rPr>
+        <w:t>Optimisation 8 tries to remove musical noise by using the fact that musical noise is cause</w:t>
+      </w:r>
+      <w:r>
+        <w:rPr>
+          <w:rFonts w:eastAsiaTheme="minorEastAsia"/>
+        </w:rPr>
+        <w:t>d</w:t>
+      </w:r>
+      <w:r>
+        <w:rPr>
+          <w:rFonts w:eastAsiaTheme="minorEastAsia"/>
+        </w:rPr>
+        <w:t xml:space="preserve"> by spikes of certain frequencies that occur </w:t>
+      </w:r>
+      <w:r>
+        <w:rPr>
+          <w:rFonts w:eastAsiaTheme="minorEastAsia"/>
+        </w:rPr>
+        <w:t xml:space="preserve">for very short amounts of time – only one or two frames.  </w:t>
+      </w:r>
+      <w:r>
+        <w:rPr>
+          <w:rFonts w:eastAsiaTheme="minorEastAsia"/>
+        </w:rPr>
+        <w:t>If we can detect when a frame contains one of these spikes, we can replace that frequency bin’s data with data from an adjacent frame to remove the spike but keep an approximation of the correct signal.</w:t>
+      </w:r>
+      <w:r>
+        <w:rPr>
+          <w:rFonts w:eastAsiaTheme="minorEastAsia"/>
+        </w:rPr>
+        <w:t xml:space="preserve"> </w:t>
+      </w:r>
+      <w:r>
+        <w:rPr>
+          <w:rFonts w:eastAsiaTheme="minorEastAsia"/>
+        </w:rPr>
+        <w:t xml:space="preserve">Since we need to get the data from the next frame in time to process the current frame, this optimisation incurs a </w:t>
+      </w:r>
+      <w:r>
+        <w:rPr>
+          <w:rFonts w:eastAsiaTheme="minorEastAsia"/>
+        </w:rPr>
+        <w:t>one</w:t>
+      </w:r>
+      <w:r>
+        <w:rPr>
+          <w:rFonts w:eastAsiaTheme="minorEastAsia"/>
+        </w:rPr>
+        <w:t xml:space="preserve"> frame delay</w:t>
+      </w:r>
+      <w:r>
+        <w:rPr>
+          <w:rFonts w:eastAsiaTheme="minorEastAsia"/>
+        </w:rPr>
+        <w:t>.</w:t>
+      </w:r>
+    </w:p>
+    <w:p>
+      <w:pPr>
+        <w:rPr>
+          <w:rFonts w:ascii="Calibri" w:eastAsiaTheme="minorEastAsia" w:hAnsi="Calibri"/>
+        </w:rPr>
+      </w:pPr>
+      <w:r>
+        <w:rPr>
+          <w:rFonts w:eastAsiaTheme="minorEastAsia"/>
+        </w:rPr>
+        <w:t xml:space="preserve">To implement this optimisation, we add a new 2D array to our design, </w:t>
+      </w:r>
+      <w:proofErr w:type="spellStart"/>
+      <w:r>
+        <w:rPr>
+          <w:rFonts w:ascii="Courier New" w:eastAsiaTheme="minorEastAsia" w:hAnsi="Courier New"/>
+        </w:rPr>
+        <w:t>outframe_</w:t>
+      </w:r>
+      <w:proofErr w:type="gramStart"/>
+      <w:r>
+        <w:rPr>
+          <w:rFonts w:ascii="Courier New" w:eastAsiaTheme="minorEastAsia" w:hAnsi="Courier New"/>
+        </w:rPr>
+        <w:t>hist</w:t>
+      </w:r>
+      <w:proofErr w:type="spellEnd"/>
+      <w:r>
+        <w:rPr>
+          <w:rFonts w:ascii="Courier New" w:eastAsiaTheme="minorEastAsia" w:hAnsi="Courier New"/>
+        </w:rPr>
+        <w:t>[</w:t>
+      </w:r>
+      <w:proofErr w:type="gramEnd"/>
+      <w:r>
+        <w:rPr>
+          <w:rFonts w:ascii="Courier New" w:eastAsiaTheme="minorEastAsia" w:hAnsi="Courier New"/>
+        </w:rPr>
+        <w:t>3][FFTLEN]</w:t>
+      </w:r>
+      <w:r>
+        <w:rPr>
+          <w:rFonts w:ascii="Calibri" w:eastAsiaTheme="minorEastAsia" w:hAnsi="Calibri"/>
+        </w:rPr>
+        <w:t xml:space="preserve">, which holds 3 frames worth of data, specifically, the previous, current, and next frame in time. When we detect musical noise in a frequency bin, we assign the minimum value in that bin over the 3 frames to the output. The array is treated as a circular buffer, so the indexes of the frames change each time a frame is read. Variables tracking the indexes are assigned every time a frame is processed, to be ready for the next </w:t>
+      </w:r>
+      <w:r>
+        <w:rPr>
+          <w:rFonts w:ascii="Calibri" w:eastAsiaTheme="minorEastAsia" w:hAnsi="Calibri"/>
+        </w:rPr>
+        <w:t xml:space="preserve">cycle of processing. </w:t>
+      </w:r>
+    </w:p>
+    <w:p>
+      <w:pPr>
+        <w:rPr>
+          <w:rFonts w:ascii="Calibri" w:eastAsiaTheme="minorEastAsia" w:hAnsi="Calibri"/>
+        </w:rPr>
+      </w:pPr>
+      <w:r>
+        <w:rPr>
+          <w:rFonts w:ascii="Calibri" w:eastAsiaTheme="minorEastAsia" w:hAnsi="Calibri"/>
+        </w:rPr>
+        <w:t xml:space="preserve">The condition used to determine whether or not a frequency bin contains musical noise is </w:t>
+      </w:r>
+      <w:r>
+        <w:rPr>
+          <w:rFonts w:ascii="Calibri" w:eastAsiaTheme="minorEastAsia" w:hAnsi="Calibri"/>
+        </w:rPr>
+        <w:t>checking to see if</w:t>
+      </w:r>
+      <w:r>
+        <w:rPr>
+          <w:rFonts w:ascii="Calibri" w:eastAsiaTheme="minorEastAsia" w:hAnsi="Calibri"/>
+        </w:rPr>
+        <w:t xml:space="preserve"> </w:t>
+      </w:r>
+      <w:r>
+        <w:rPr>
+          <w:rFonts w:ascii="Calibri" w:eastAsiaTheme="minorEastAsia" w:hAnsi="Calibri"/>
+          <w:color w:val="FF0000"/>
+        </w:rPr>
+        <w:t>Explain what the condition is and what the threshold should be.</w:t>
+      </w:r>
+      <w:r>
+        <w:rPr>
+          <w:rFonts w:ascii="Calibri" w:eastAsiaTheme="minorEastAsia" w:hAnsi="Calibri"/>
+          <w:color w:val="FF0000"/>
+        </w:rPr>
+        <w:t xml:space="preserve"> </w:t>
+      </w:r>
+      <w:r>
+        <w:rPr>
+          <w:rFonts w:ascii="Calibri" w:eastAsiaTheme="minorEastAsia" w:hAnsi="Calibri"/>
+        </w:rPr>
+        <w:t xml:space="preserve">If this condition is asserted, </w:t>
+      </w:r>
+      <w:r>
+        <w:rPr>
+          <w:rFonts w:ascii="Calibri" w:eastAsiaTheme="minorEastAsia" w:hAnsi="Calibri"/>
+        </w:rPr>
+        <w:lastRenderedPageBreak/>
+        <w:t>a flag is set that will make the optimisation be applied on the next cycle. This is because we are operati</w:t>
+      </w:r>
+      <w:r>
+        <w:rPr>
+          <w:rFonts w:ascii="Calibri" w:eastAsiaTheme="minorEastAsia" w:hAnsi="Calibri"/>
+        </w:rPr>
+        <w:t>ng at a one frame delay, so information we gather on the current time’s frame will be used for</w:t>
       </w:r>
       <w:bookmarkStart w:id="0" w:name="_GoBack"/>
       <w:bookmarkEnd w:id="0"/>
+      <w:r>
+        <w:rPr>
+          <w:rFonts w:ascii="Calibri" w:eastAsiaTheme="minorEastAsia" w:hAnsi="Calibri"/>
+        </w:rPr>
+        <w:t xml:space="preserve"> that frame in the next cycle. </w:t>
+      </w:r>
+    </w:p>
+    <w:p>
+      <w:pPr>
+        <w:rPr>
+          <w:rFonts w:ascii="Calibri" w:eastAsiaTheme="minorEastAsia" w:hAnsi="Calibri"/>
+        </w:rPr>
+      </w:pPr>
     </w:p>
     <w:sectPr>
       <w:pgSz w:w="11906" w:h="16838"/>

</xml_diff>